<commit_message>
post classes 15 & 16
</commit_message>
<xml_diff>
--- a/slides/table2.docx
+++ b/slides/table2.docx
@@ -110,7 +110,7 @@
                 <w:szCs w:val="22"/>
                 <w:color w:val="000000"/>
               </w:rPr>
-              <w:t xml:space="preserve">Model 1</w:t>
+              <w:t xml:space="preserve">(1)</w:t>
             </w:r>
           </w:p>
         </w:tc>
@@ -731,7 +731,7 @@
         </w:tc>
       </w:tr>
     </w:tbl>
-    <w:sectPr>
+    <w:sectPr w:officer="true">
       <w:pgMar w:header="720" w:bottom="1440" w:top="1440" w:right="1440" w:left="1440" w:footer="720" w:gutter="720"/>
       <w:pgSz w:h="16848" w:w="11952" w:orient="portrait"/>
       <w:type w:val="continuous"/>

</xml_diff>